<commit_message>
Update: padding 1 byte note
</commit_message>
<xml_diff>
--- a/report/report.docx
+++ b/report/report.docx
@@ -1312,6 +1312,7 @@
         <w:keepLines w:val="0"/>
         <w:widowControl/>
         <w:numPr>
+          <w:ilvl w:val="0"/>
           <w:numId w:val="0"/>
         </w:numPr>
         <w:suppressLineNumbers w:val="0"/>
@@ -1345,6 +1346,7 @@
         <w:keepLines w:val="0"/>
         <w:widowControl/>
         <w:numPr>
+          <w:ilvl w:val="0"/>
           <w:numId w:val="0"/>
         </w:numPr>
         <w:suppressLineNumbers w:val="0"/>
@@ -1370,959 +1372,1028 @@
         </w:rPr>
         <w:t>Tổng số cây: 21</w:t>
       </w:r>
+    </w:p>
+    <w:p>
+      <w:pPr>
+        <w:pStyle w:val="4"/>
+        <w:keepNext w:val="0"/>
+        <w:keepLines w:val="0"/>
+        <w:widowControl/>
+        <w:numPr>
+          <w:ilvl w:val="0"/>
+          <w:numId w:val="0"/>
+        </w:numPr>
+        <w:suppressLineNumbers w:val="0"/>
+        <w:spacing w:before="0" w:beforeAutospacing="1" w:after="0" w:afterAutospacing="1"/>
+        <w:ind w:left="420" w:leftChars="0" w:right="0" w:rightChars="0"/>
+        <w:rPr>
+          <w:rFonts w:hint="default" w:ascii="Arial" w:hAnsi="Arial"/>
+          <w:b w:val="0"/>
+          <w:bCs w:val="0"/>
+          <w:sz w:val="26"/>
+          <w:szCs w:val="26"/>
+          <w:lang w:val="vi-VN"/>
+        </w:rPr>
+      </w:pPr>
+      <w:r>
+        <w:rPr>
+          <w:rFonts w:hint="default" w:ascii="Arial" w:hAnsi="Arial"/>
+          <w:b w:val="0"/>
+          <w:bCs w:val="0"/>
+          <w:sz w:val="26"/>
+          <w:szCs w:val="26"/>
+          <w:lang w:val="vi-VN"/>
+        </w:rPr>
+        <w:t>Thông tin quá trình chuyển đổi:</w:t>
+      </w:r>
+    </w:p>
+    <w:p>
+      <w:pPr>
+        <w:pStyle w:val="4"/>
+        <w:keepNext w:val="0"/>
+        <w:keepLines w:val="0"/>
+        <w:widowControl/>
+        <w:numPr>
+          <w:ilvl w:val="0"/>
+          <w:numId w:val="0"/>
+        </w:numPr>
+        <w:suppressLineNumbers w:val="0"/>
+        <w:spacing w:before="0" w:beforeAutospacing="1" w:after="0" w:afterAutospacing="1"/>
+        <w:ind w:left="420" w:leftChars="0" w:right="0" w:rightChars="0"/>
+        <w:rPr>
+          <w:rFonts w:hint="default" w:ascii="Arial" w:hAnsi="Arial"/>
+          <w:b w:val="0"/>
+          <w:bCs w:val="0"/>
+          <w:sz w:val="24"/>
+          <w:szCs w:val="24"/>
+          <w:lang w:val="vi-VN"/>
+        </w:rPr>
+      </w:pPr>
+      <w:r>
+        <w:rPr>
+          <w:rFonts w:hint="default" w:ascii="Arial" w:hAnsi="Arial"/>
+          <w:b w:val="0"/>
+          <w:bCs w:val="0"/>
+          <w:sz w:val="24"/>
+          <w:szCs w:val="24"/>
+          <w:lang w:val="vi-VN"/>
+        </w:rPr>
+        <w:t>file: tree_0.bin includes 369 lines and each row is 16 bytes</w:t>
+      </w:r>
+    </w:p>
+    <w:p>
+      <w:pPr>
+        <w:pStyle w:val="4"/>
+        <w:keepNext w:val="0"/>
+        <w:keepLines w:val="0"/>
+        <w:widowControl/>
+        <w:numPr>
+          <w:ilvl w:val="0"/>
+          <w:numId w:val="0"/>
+        </w:numPr>
+        <w:suppressLineNumbers w:val="0"/>
+        <w:spacing w:before="0" w:beforeAutospacing="1" w:after="0" w:afterAutospacing="1"/>
+        <w:ind w:left="420" w:leftChars="0" w:right="0" w:rightChars="0"/>
+        <w:rPr>
+          <w:rFonts w:hint="default" w:ascii="Arial" w:hAnsi="Arial"/>
+          <w:b w:val="0"/>
+          <w:bCs w:val="0"/>
+          <w:sz w:val="24"/>
+          <w:szCs w:val="24"/>
+          <w:lang w:val="vi-VN"/>
+        </w:rPr>
+      </w:pPr>
+      <w:r>
+        <w:rPr>
+          <w:rFonts w:hint="default" w:ascii="Arial" w:hAnsi="Arial"/>
+          <w:b w:val="0"/>
+          <w:bCs w:val="0"/>
+          <w:sz w:val="24"/>
+          <w:szCs w:val="24"/>
+          <w:lang w:val="vi-VN"/>
+        </w:rPr>
+        <w:t>file: tree_1.bin includes 535 lines and each row is 16 bytes</w:t>
+      </w:r>
+    </w:p>
+    <w:p>
+      <w:pPr>
+        <w:pStyle w:val="4"/>
+        <w:keepNext w:val="0"/>
+        <w:keepLines w:val="0"/>
+        <w:widowControl/>
+        <w:numPr>
+          <w:ilvl w:val="0"/>
+          <w:numId w:val="0"/>
+        </w:numPr>
+        <w:suppressLineNumbers w:val="0"/>
+        <w:spacing w:before="0" w:beforeAutospacing="1" w:after="0" w:afterAutospacing="1"/>
+        <w:ind w:left="420" w:leftChars="0" w:right="0" w:rightChars="0"/>
+        <w:rPr>
+          <w:rFonts w:hint="default" w:ascii="Arial" w:hAnsi="Arial"/>
+          <w:b w:val="0"/>
+          <w:bCs w:val="0"/>
+          <w:sz w:val="24"/>
+          <w:szCs w:val="24"/>
+          <w:lang w:val="vi-VN"/>
+        </w:rPr>
+      </w:pPr>
+      <w:r>
+        <w:rPr>
+          <w:rFonts w:hint="default" w:ascii="Arial" w:hAnsi="Arial"/>
+          <w:b w:val="0"/>
+          <w:bCs w:val="0"/>
+          <w:sz w:val="24"/>
+          <w:szCs w:val="24"/>
+          <w:lang w:val="vi-VN"/>
+        </w:rPr>
+        <w:t>file: tree_2.bin includes 377 lines and each row is 16 bytes</w:t>
+      </w:r>
+    </w:p>
+    <w:p>
+      <w:pPr>
+        <w:pStyle w:val="4"/>
+        <w:keepNext w:val="0"/>
+        <w:keepLines w:val="0"/>
+        <w:widowControl/>
+        <w:numPr>
+          <w:ilvl w:val="0"/>
+          <w:numId w:val="0"/>
+        </w:numPr>
+        <w:suppressLineNumbers w:val="0"/>
+        <w:spacing w:before="0" w:beforeAutospacing="1" w:after="0" w:afterAutospacing="1"/>
+        <w:ind w:left="420" w:leftChars="0" w:right="0" w:rightChars="0"/>
+        <w:rPr>
+          <w:rFonts w:hint="default" w:ascii="Arial" w:hAnsi="Arial"/>
+          <w:b w:val="0"/>
+          <w:bCs w:val="0"/>
+          <w:sz w:val="24"/>
+          <w:szCs w:val="24"/>
+          <w:lang w:val="vi-VN"/>
+        </w:rPr>
+      </w:pPr>
+      <w:r>
+        <w:rPr>
+          <w:rFonts w:hint="default" w:ascii="Arial" w:hAnsi="Arial"/>
+          <w:b w:val="0"/>
+          <w:bCs w:val="0"/>
+          <w:sz w:val="24"/>
+          <w:szCs w:val="24"/>
+          <w:lang w:val="vi-VN"/>
+        </w:rPr>
+        <w:t>file: tree_3.bin includes 465 lines and each row is 16 bytes</w:t>
+      </w:r>
+    </w:p>
+    <w:p>
+      <w:pPr>
+        <w:pStyle w:val="4"/>
+        <w:keepNext w:val="0"/>
+        <w:keepLines w:val="0"/>
+        <w:widowControl/>
+        <w:numPr>
+          <w:ilvl w:val="0"/>
+          <w:numId w:val="0"/>
+        </w:numPr>
+        <w:suppressLineNumbers w:val="0"/>
+        <w:spacing w:before="0" w:beforeAutospacing="1" w:after="0" w:afterAutospacing="1"/>
+        <w:ind w:left="420" w:leftChars="0" w:right="0" w:rightChars="0"/>
+        <w:rPr>
+          <w:rFonts w:hint="default" w:ascii="Arial" w:hAnsi="Arial"/>
+          <w:b w:val="0"/>
+          <w:bCs w:val="0"/>
+          <w:sz w:val="24"/>
+          <w:szCs w:val="24"/>
+          <w:lang w:val="vi-VN"/>
+        </w:rPr>
+      </w:pPr>
+      <w:r>
+        <w:rPr>
+          <w:rFonts w:hint="default" w:ascii="Arial" w:hAnsi="Arial"/>
+          <w:b w:val="0"/>
+          <w:bCs w:val="0"/>
+          <w:sz w:val="24"/>
+          <w:szCs w:val="24"/>
+          <w:lang w:val="vi-VN"/>
+        </w:rPr>
+        <w:t>file: tree_4.bin includes 491 lines and each row is 16 bytes</w:t>
+      </w:r>
+    </w:p>
+    <w:p>
+      <w:pPr>
+        <w:pStyle w:val="4"/>
+        <w:keepNext w:val="0"/>
+        <w:keepLines w:val="0"/>
+        <w:widowControl/>
+        <w:numPr>
+          <w:ilvl w:val="0"/>
+          <w:numId w:val="0"/>
+        </w:numPr>
+        <w:suppressLineNumbers w:val="0"/>
+        <w:spacing w:before="0" w:beforeAutospacing="1" w:after="0" w:afterAutospacing="1"/>
+        <w:ind w:left="420" w:leftChars="0" w:right="0" w:rightChars="0"/>
+        <w:rPr>
+          <w:rFonts w:hint="default" w:ascii="Arial" w:hAnsi="Arial"/>
+          <w:b w:val="0"/>
+          <w:bCs w:val="0"/>
+          <w:sz w:val="24"/>
+          <w:szCs w:val="24"/>
+          <w:lang w:val="vi-VN"/>
+        </w:rPr>
+      </w:pPr>
+      <w:r>
+        <w:rPr>
+          <w:rFonts w:hint="default" w:ascii="Arial" w:hAnsi="Arial"/>
+          <w:b w:val="0"/>
+          <w:bCs w:val="0"/>
+          <w:sz w:val="24"/>
+          <w:szCs w:val="24"/>
+          <w:lang w:val="vi-VN"/>
+        </w:rPr>
+        <w:t>file: tree_5.bin includes 353 lines and each row is 16 bytes</w:t>
+      </w:r>
+    </w:p>
+    <w:p>
+      <w:pPr>
+        <w:pStyle w:val="4"/>
+        <w:keepNext w:val="0"/>
+        <w:keepLines w:val="0"/>
+        <w:widowControl/>
+        <w:numPr>
+          <w:ilvl w:val="0"/>
+          <w:numId w:val="0"/>
+        </w:numPr>
+        <w:suppressLineNumbers w:val="0"/>
+        <w:spacing w:before="0" w:beforeAutospacing="1" w:after="0" w:afterAutospacing="1"/>
+        <w:ind w:left="420" w:leftChars="0" w:right="0" w:rightChars="0"/>
+        <w:rPr>
+          <w:rFonts w:hint="default" w:ascii="Arial" w:hAnsi="Arial"/>
+          <w:b w:val="0"/>
+          <w:bCs w:val="0"/>
+          <w:sz w:val="24"/>
+          <w:szCs w:val="24"/>
+          <w:lang w:val="vi-VN"/>
+        </w:rPr>
+      </w:pPr>
+      <w:r>
+        <w:rPr>
+          <w:rFonts w:hint="default" w:ascii="Arial" w:hAnsi="Arial"/>
+          <w:b w:val="0"/>
+          <w:bCs w:val="0"/>
+          <w:sz w:val="24"/>
+          <w:szCs w:val="24"/>
+          <w:lang w:val="vi-VN"/>
+        </w:rPr>
+        <w:t>file: tree_6.bin includes 347 lines and each row is 16 bytes</w:t>
+      </w:r>
+    </w:p>
+    <w:p>
+      <w:pPr>
+        <w:pStyle w:val="4"/>
+        <w:keepNext w:val="0"/>
+        <w:keepLines w:val="0"/>
+        <w:widowControl/>
+        <w:numPr>
+          <w:ilvl w:val="0"/>
+          <w:numId w:val="0"/>
+        </w:numPr>
+        <w:suppressLineNumbers w:val="0"/>
+        <w:spacing w:before="0" w:beforeAutospacing="1" w:after="0" w:afterAutospacing="1"/>
+        <w:ind w:left="420" w:leftChars="0" w:right="0" w:rightChars="0"/>
+        <w:rPr>
+          <w:rFonts w:hint="default" w:ascii="Arial" w:hAnsi="Arial"/>
+          <w:b w:val="0"/>
+          <w:bCs w:val="0"/>
+          <w:sz w:val="24"/>
+          <w:szCs w:val="24"/>
+          <w:lang w:val="vi-VN"/>
+        </w:rPr>
+      </w:pPr>
+      <w:r>
+        <w:rPr>
+          <w:rFonts w:hint="default" w:ascii="Arial" w:hAnsi="Arial"/>
+          <w:b w:val="0"/>
+          <w:bCs w:val="0"/>
+          <w:sz w:val="24"/>
+          <w:szCs w:val="24"/>
+          <w:lang w:val="vi-VN"/>
+        </w:rPr>
+        <w:t>file: tree_7.bin includes 325 lines and each row is 16 bytes</w:t>
+      </w:r>
+    </w:p>
+    <w:p>
+      <w:pPr>
+        <w:pStyle w:val="4"/>
+        <w:keepNext w:val="0"/>
+        <w:keepLines w:val="0"/>
+        <w:widowControl/>
+        <w:numPr>
+          <w:ilvl w:val="0"/>
+          <w:numId w:val="0"/>
+        </w:numPr>
+        <w:suppressLineNumbers w:val="0"/>
+        <w:spacing w:before="0" w:beforeAutospacing="1" w:after="0" w:afterAutospacing="1"/>
+        <w:ind w:left="420" w:leftChars="0" w:right="0" w:rightChars="0"/>
+        <w:rPr>
+          <w:rFonts w:hint="default" w:ascii="Arial" w:hAnsi="Arial"/>
+          <w:b w:val="0"/>
+          <w:bCs w:val="0"/>
+          <w:sz w:val="24"/>
+          <w:szCs w:val="24"/>
+          <w:lang w:val="vi-VN"/>
+        </w:rPr>
+      </w:pPr>
+      <w:r>
+        <w:rPr>
+          <w:rFonts w:hint="default" w:ascii="Arial" w:hAnsi="Arial"/>
+          <w:b w:val="0"/>
+          <w:bCs w:val="0"/>
+          <w:sz w:val="24"/>
+          <w:szCs w:val="24"/>
+          <w:lang w:val="vi-VN"/>
+        </w:rPr>
+        <w:t>file: tree_8.bin includes 409 lines and each row is 16 bytes</w:t>
+      </w:r>
+    </w:p>
+    <w:p>
+      <w:pPr>
+        <w:pStyle w:val="4"/>
+        <w:keepNext w:val="0"/>
+        <w:keepLines w:val="0"/>
+        <w:widowControl/>
+        <w:numPr>
+          <w:ilvl w:val="0"/>
+          <w:numId w:val="0"/>
+        </w:numPr>
+        <w:suppressLineNumbers w:val="0"/>
+        <w:spacing w:before="0" w:beforeAutospacing="1" w:after="0" w:afterAutospacing="1"/>
+        <w:ind w:left="420" w:leftChars="0" w:right="0" w:rightChars="0"/>
+        <w:rPr>
+          <w:rFonts w:hint="default" w:ascii="Arial" w:hAnsi="Arial"/>
+          <w:b w:val="0"/>
+          <w:bCs w:val="0"/>
+          <w:sz w:val="24"/>
+          <w:szCs w:val="24"/>
+          <w:lang w:val="vi-VN"/>
+        </w:rPr>
+      </w:pPr>
+      <w:r>
+        <w:rPr>
+          <w:rFonts w:hint="default" w:ascii="Arial" w:hAnsi="Arial"/>
+          <w:b w:val="0"/>
+          <w:bCs w:val="0"/>
+          <w:sz w:val="24"/>
+          <w:szCs w:val="24"/>
+          <w:lang w:val="vi-VN"/>
+        </w:rPr>
+        <w:t>file: tree_9.bin includes 347 lines and each row is 16 bytes</w:t>
+      </w:r>
+    </w:p>
+    <w:p>
+      <w:pPr>
+        <w:pStyle w:val="4"/>
+        <w:keepNext w:val="0"/>
+        <w:keepLines w:val="0"/>
+        <w:widowControl/>
+        <w:numPr>
+          <w:ilvl w:val="0"/>
+          <w:numId w:val="0"/>
+        </w:numPr>
+        <w:suppressLineNumbers w:val="0"/>
+        <w:spacing w:before="0" w:beforeAutospacing="1" w:after="0" w:afterAutospacing="1"/>
+        <w:ind w:left="420" w:leftChars="0" w:right="0" w:rightChars="0"/>
+        <w:rPr>
+          <w:rFonts w:hint="default" w:ascii="Arial" w:hAnsi="Arial"/>
+          <w:b w:val="0"/>
+          <w:bCs w:val="0"/>
+          <w:sz w:val="24"/>
+          <w:szCs w:val="24"/>
+          <w:lang w:val="vi-VN"/>
+        </w:rPr>
+      </w:pPr>
+      <w:r>
+        <w:rPr>
+          <w:rFonts w:hint="default" w:ascii="Arial" w:hAnsi="Arial"/>
+          <w:b w:val="0"/>
+          <w:bCs w:val="0"/>
+          <w:sz w:val="24"/>
+          <w:szCs w:val="24"/>
+          <w:lang w:val="vi-VN"/>
+        </w:rPr>
+        <w:t>file: tree_10.bin includes 491 lines and each row is 16 bytes</w:t>
+      </w:r>
+    </w:p>
+    <w:p>
+      <w:pPr>
+        <w:pStyle w:val="4"/>
+        <w:keepNext w:val="0"/>
+        <w:keepLines w:val="0"/>
+        <w:widowControl/>
+        <w:numPr>
+          <w:ilvl w:val="0"/>
+          <w:numId w:val="0"/>
+        </w:numPr>
+        <w:suppressLineNumbers w:val="0"/>
+        <w:spacing w:before="0" w:beforeAutospacing="1" w:after="0" w:afterAutospacing="1"/>
+        <w:ind w:left="420" w:leftChars="0" w:right="0" w:rightChars="0"/>
+        <w:rPr>
+          <w:rFonts w:hint="default" w:ascii="Arial" w:hAnsi="Arial"/>
+          <w:b w:val="0"/>
+          <w:bCs w:val="0"/>
+          <w:sz w:val="24"/>
+          <w:szCs w:val="24"/>
+          <w:lang w:val="vi-VN"/>
+        </w:rPr>
+      </w:pPr>
+      <w:r>
+        <w:rPr>
+          <w:rFonts w:hint="default" w:ascii="Arial" w:hAnsi="Arial"/>
+          <w:b w:val="0"/>
+          <w:bCs w:val="0"/>
+          <w:sz w:val="24"/>
+          <w:szCs w:val="24"/>
+          <w:lang w:val="vi-VN"/>
+        </w:rPr>
+        <w:t>file: tree_11.bin includes 449 lines and each row is 16 bytes</w:t>
+      </w:r>
+    </w:p>
+    <w:p>
+      <w:pPr>
+        <w:pStyle w:val="4"/>
+        <w:keepNext w:val="0"/>
+        <w:keepLines w:val="0"/>
+        <w:widowControl/>
+        <w:numPr>
+          <w:ilvl w:val="0"/>
+          <w:numId w:val="0"/>
+        </w:numPr>
+        <w:suppressLineNumbers w:val="0"/>
+        <w:spacing w:before="0" w:beforeAutospacing="1" w:after="0" w:afterAutospacing="1"/>
+        <w:ind w:left="420" w:leftChars="0" w:right="0" w:rightChars="0"/>
+        <w:rPr>
+          <w:rFonts w:hint="default" w:ascii="Arial" w:hAnsi="Arial"/>
+          <w:b w:val="0"/>
+          <w:bCs w:val="0"/>
+          <w:sz w:val="24"/>
+          <w:szCs w:val="24"/>
+          <w:lang w:val="vi-VN"/>
+        </w:rPr>
+      </w:pPr>
+      <w:r>
+        <w:rPr>
+          <w:rFonts w:hint="default" w:ascii="Arial" w:hAnsi="Arial"/>
+          <w:b w:val="0"/>
+          <w:bCs w:val="0"/>
+          <w:sz w:val="24"/>
+          <w:szCs w:val="24"/>
+          <w:lang w:val="vi-VN"/>
+        </w:rPr>
+        <w:t>file: tree_12.bin includes 501 lines and each row is 16 bytes</w:t>
+      </w:r>
+    </w:p>
+    <w:p>
+      <w:pPr>
+        <w:pStyle w:val="4"/>
+        <w:keepNext w:val="0"/>
+        <w:keepLines w:val="0"/>
+        <w:widowControl/>
+        <w:numPr>
+          <w:ilvl w:val="0"/>
+          <w:numId w:val="0"/>
+        </w:numPr>
+        <w:suppressLineNumbers w:val="0"/>
+        <w:spacing w:before="0" w:beforeAutospacing="1" w:after="0" w:afterAutospacing="1"/>
+        <w:ind w:left="420" w:leftChars="0" w:right="0" w:rightChars="0"/>
+        <w:rPr>
+          <w:rFonts w:hint="default" w:ascii="Arial" w:hAnsi="Arial"/>
+          <w:b w:val="0"/>
+          <w:bCs w:val="0"/>
+          <w:sz w:val="24"/>
+          <w:szCs w:val="24"/>
+          <w:lang w:val="vi-VN"/>
+        </w:rPr>
+      </w:pPr>
+      <w:r>
+        <w:rPr>
+          <w:rFonts w:hint="default" w:ascii="Arial" w:hAnsi="Arial"/>
+          <w:b w:val="0"/>
+          <w:bCs w:val="0"/>
+          <w:sz w:val="24"/>
+          <w:szCs w:val="24"/>
+          <w:lang w:val="vi-VN"/>
+        </w:rPr>
+        <w:t>file: tree_13.bin includes 433 lines and each row is 16 bytes</w:t>
+      </w:r>
+    </w:p>
+    <w:p>
+      <w:pPr>
+        <w:pStyle w:val="4"/>
+        <w:keepNext w:val="0"/>
+        <w:keepLines w:val="0"/>
+        <w:widowControl/>
+        <w:numPr>
+          <w:ilvl w:val="0"/>
+          <w:numId w:val="0"/>
+        </w:numPr>
+        <w:suppressLineNumbers w:val="0"/>
+        <w:spacing w:before="0" w:beforeAutospacing="1" w:after="0" w:afterAutospacing="1"/>
+        <w:ind w:left="420" w:leftChars="0" w:right="0" w:rightChars="0"/>
+        <w:rPr>
+          <w:rFonts w:hint="default" w:ascii="Arial" w:hAnsi="Arial"/>
+          <w:b w:val="0"/>
+          <w:bCs w:val="0"/>
+          <w:sz w:val="24"/>
+          <w:szCs w:val="24"/>
+          <w:lang w:val="vi-VN"/>
+        </w:rPr>
+      </w:pPr>
+      <w:r>
+        <w:rPr>
+          <w:rFonts w:hint="default" w:ascii="Arial" w:hAnsi="Arial"/>
+          <w:b w:val="0"/>
+          <w:bCs w:val="0"/>
+          <w:sz w:val="24"/>
+          <w:szCs w:val="24"/>
+          <w:lang w:val="vi-VN"/>
+        </w:rPr>
+        <w:t>file: tree_14.bin includes 309 lines and each row is 16 bytes</w:t>
+      </w:r>
+    </w:p>
+    <w:p>
+      <w:pPr>
+        <w:pStyle w:val="4"/>
+        <w:keepNext w:val="0"/>
+        <w:keepLines w:val="0"/>
+        <w:widowControl/>
+        <w:numPr>
+          <w:ilvl w:val="0"/>
+          <w:numId w:val="0"/>
+        </w:numPr>
+        <w:suppressLineNumbers w:val="0"/>
+        <w:spacing w:before="0" w:beforeAutospacing="1" w:after="0" w:afterAutospacing="1"/>
+        <w:ind w:left="420" w:leftChars="0" w:right="0" w:rightChars="0"/>
+        <w:rPr>
+          <w:rFonts w:hint="default" w:ascii="Arial" w:hAnsi="Arial"/>
+          <w:b w:val="0"/>
+          <w:bCs w:val="0"/>
+          <w:sz w:val="24"/>
+          <w:szCs w:val="24"/>
+          <w:lang w:val="vi-VN"/>
+        </w:rPr>
+      </w:pPr>
+      <w:r>
+        <w:rPr>
+          <w:rFonts w:hint="default" w:ascii="Arial" w:hAnsi="Arial"/>
+          <w:b w:val="0"/>
+          <w:bCs w:val="0"/>
+          <w:sz w:val="24"/>
+          <w:szCs w:val="24"/>
+          <w:lang w:val="vi-VN"/>
+        </w:rPr>
+        <w:t>file: tree_15.bin includes 323 lines and each row is 16 bytes</w:t>
+      </w:r>
+    </w:p>
+    <w:p>
+      <w:pPr>
+        <w:pStyle w:val="4"/>
+        <w:keepNext w:val="0"/>
+        <w:keepLines w:val="0"/>
+        <w:widowControl/>
+        <w:numPr>
+          <w:ilvl w:val="0"/>
+          <w:numId w:val="0"/>
+        </w:numPr>
+        <w:suppressLineNumbers w:val="0"/>
+        <w:spacing w:before="0" w:beforeAutospacing="1" w:after="0" w:afterAutospacing="1"/>
+        <w:ind w:left="420" w:leftChars="0" w:right="0" w:rightChars="0"/>
+        <w:rPr>
+          <w:rFonts w:hint="default" w:ascii="Arial" w:hAnsi="Arial"/>
+          <w:b w:val="0"/>
+          <w:bCs w:val="0"/>
+          <w:sz w:val="24"/>
+          <w:szCs w:val="24"/>
+          <w:lang w:val="vi-VN"/>
+        </w:rPr>
+      </w:pPr>
+      <w:r>
+        <w:rPr>
+          <w:rFonts w:hint="default" w:ascii="Arial" w:hAnsi="Arial"/>
+          <w:b w:val="0"/>
+          <w:bCs w:val="0"/>
+          <w:sz w:val="24"/>
+          <w:szCs w:val="24"/>
+          <w:lang w:val="vi-VN"/>
+        </w:rPr>
+        <w:t>file: tree_16.bin includes 521 lines and each row is 16 bytes</w:t>
+      </w:r>
+    </w:p>
+    <w:p>
+      <w:pPr>
+        <w:pStyle w:val="4"/>
+        <w:keepNext w:val="0"/>
+        <w:keepLines w:val="0"/>
+        <w:widowControl/>
+        <w:numPr>
+          <w:ilvl w:val="0"/>
+          <w:numId w:val="0"/>
+        </w:numPr>
+        <w:suppressLineNumbers w:val="0"/>
+        <w:spacing w:before="0" w:beforeAutospacing="1" w:after="0" w:afterAutospacing="1"/>
+        <w:ind w:left="420" w:leftChars="0" w:right="0" w:rightChars="0"/>
+        <w:rPr>
+          <w:rFonts w:hint="default" w:ascii="Arial" w:hAnsi="Arial"/>
+          <w:b w:val="0"/>
+          <w:bCs w:val="0"/>
+          <w:sz w:val="24"/>
+          <w:szCs w:val="24"/>
+          <w:lang w:val="vi-VN"/>
+        </w:rPr>
+      </w:pPr>
+      <w:r>
+        <w:rPr>
+          <w:rFonts w:hint="default" w:ascii="Arial" w:hAnsi="Arial"/>
+          <w:b w:val="0"/>
+          <w:bCs w:val="0"/>
+          <w:sz w:val="24"/>
+          <w:szCs w:val="24"/>
+          <w:lang w:val="vi-VN"/>
+        </w:rPr>
+        <w:t>file: tree_17.bin includes 333 lines and each row is 16 bytes</w:t>
+      </w:r>
+    </w:p>
+    <w:p>
+      <w:pPr>
+        <w:pStyle w:val="4"/>
+        <w:keepNext w:val="0"/>
+        <w:keepLines w:val="0"/>
+        <w:widowControl/>
+        <w:numPr>
+          <w:ilvl w:val="0"/>
+          <w:numId w:val="0"/>
+        </w:numPr>
+        <w:suppressLineNumbers w:val="0"/>
+        <w:spacing w:before="0" w:beforeAutospacing="1" w:after="0" w:afterAutospacing="1"/>
+        <w:ind w:left="420" w:leftChars="0" w:right="0" w:rightChars="0"/>
+        <w:rPr>
+          <w:rFonts w:hint="default" w:ascii="Arial" w:hAnsi="Arial"/>
+          <w:b w:val="0"/>
+          <w:bCs w:val="0"/>
+          <w:sz w:val="24"/>
+          <w:szCs w:val="24"/>
+          <w:lang w:val="vi-VN"/>
+        </w:rPr>
+      </w:pPr>
+      <w:r>
+        <w:rPr>
+          <w:rFonts w:hint="default" w:ascii="Arial" w:hAnsi="Arial"/>
+          <w:b w:val="0"/>
+          <w:bCs w:val="0"/>
+          <w:sz w:val="24"/>
+          <w:szCs w:val="24"/>
+          <w:lang w:val="vi-VN"/>
+        </w:rPr>
+        <w:t>file: tree_18.bin includes 341 lines and each row is 16 bytes</w:t>
+      </w:r>
+    </w:p>
+    <w:p>
+      <w:pPr>
+        <w:pStyle w:val="4"/>
+        <w:keepNext w:val="0"/>
+        <w:keepLines w:val="0"/>
+        <w:widowControl/>
+        <w:numPr>
+          <w:ilvl w:val="0"/>
+          <w:numId w:val="0"/>
+        </w:numPr>
+        <w:suppressLineNumbers w:val="0"/>
+        <w:spacing w:before="0" w:beforeAutospacing="1" w:after="0" w:afterAutospacing="1"/>
+        <w:ind w:left="420" w:leftChars="0" w:right="0" w:rightChars="0"/>
+        <w:rPr>
+          <w:rFonts w:hint="default" w:ascii="Arial" w:hAnsi="Arial"/>
+          <w:b w:val="0"/>
+          <w:bCs w:val="0"/>
+          <w:sz w:val="24"/>
+          <w:szCs w:val="24"/>
+          <w:lang w:val="vi-VN"/>
+        </w:rPr>
+      </w:pPr>
+      <w:r>
+        <w:rPr>
+          <w:rFonts w:hint="default" w:ascii="Arial" w:hAnsi="Arial"/>
+          <w:b w:val="0"/>
+          <w:bCs w:val="0"/>
+          <w:sz w:val="24"/>
+          <w:szCs w:val="24"/>
+          <w:lang w:val="vi-VN"/>
+        </w:rPr>
+        <w:t>file: tree_19.bin includes 519 lines and each row is 16 bytes</w:t>
+      </w:r>
+    </w:p>
+    <w:p>
+      <w:pPr>
+        <w:pStyle w:val="4"/>
+        <w:keepNext w:val="0"/>
+        <w:keepLines w:val="0"/>
+        <w:widowControl/>
+        <w:numPr>
+          <w:ilvl w:val="0"/>
+          <w:numId w:val="0"/>
+        </w:numPr>
+        <w:suppressLineNumbers w:val="0"/>
+        <w:spacing w:before="0" w:beforeAutospacing="1" w:after="0" w:afterAutospacing="1"/>
+        <w:ind w:left="420" w:leftChars="0" w:right="0" w:rightChars="0"/>
+        <w:rPr>
+          <w:rFonts w:hint="default" w:ascii="Arial" w:hAnsi="Arial"/>
+          <w:b w:val="0"/>
+          <w:bCs w:val="0"/>
+          <w:sz w:val="26"/>
+          <w:szCs w:val="26"/>
+          <w:lang w:val="vi-VN"/>
+        </w:rPr>
+      </w:pPr>
+      <w:r>
+        <w:rPr>
+          <w:rFonts w:hint="default" w:ascii="Arial" w:hAnsi="Arial"/>
+          <w:b w:val="0"/>
+          <w:bCs w:val="0"/>
+          <w:sz w:val="24"/>
+          <w:szCs w:val="24"/>
+          <w:lang w:val="vi-VN"/>
+        </w:rPr>
+        <w:t>file: tree_20.bin includes 363 lines and each row is 16 bytes</w:t>
+      </w:r>
+    </w:p>
+    <w:p>
+      <w:pPr>
+        <w:rPr>
+          <w:rFonts w:hint="default" w:ascii="Arial" w:hAnsi="Arial"/>
+          <w:b w:val="0"/>
+          <w:bCs w:val="0"/>
+          <w:sz w:val="26"/>
+          <w:szCs w:val="26"/>
+          <w:lang w:val="vi-VN"/>
+        </w:rPr>
+      </w:pPr>
+      <w:r>
+        <w:rPr>
+          <w:rFonts w:hint="default" w:ascii="Arial" w:hAnsi="Arial"/>
+          <w:b w:val="0"/>
+          <w:bCs w:val="0"/>
+          <w:sz w:val="26"/>
+          <w:szCs w:val="26"/>
+          <w:lang w:val="vi-VN"/>
+        </w:rPr>
+        <w:br w:type="page"/>
+      </w:r>
+    </w:p>
+    <w:p>
+      <w:pPr>
+        <w:pStyle w:val="4"/>
+        <w:keepNext w:val="0"/>
+        <w:keepLines w:val="0"/>
+        <w:widowControl/>
+        <w:numPr>
+          <w:ilvl w:val="0"/>
+          <w:numId w:val="0"/>
+        </w:numPr>
+        <w:suppressLineNumbers w:val="0"/>
+        <w:spacing w:before="0" w:beforeAutospacing="1" w:after="0" w:afterAutospacing="1"/>
+        <w:ind w:left="420" w:leftChars="0" w:right="0" w:rightChars="0"/>
+        <w:rPr>
+          <w:rFonts w:hint="default" w:ascii="Arial" w:hAnsi="Arial"/>
+          <w:b w:val="0"/>
+          <w:bCs w:val="0"/>
+          <w:sz w:val="26"/>
+          <w:szCs w:val="26"/>
+          <w:lang w:val="vi-VN"/>
+        </w:rPr>
+      </w:pPr>
+      <w:r>
+        <w:rPr>
+          <w:rFonts w:hint="default" w:ascii="Arial" w:hAnsi="Arial"/>
+          <w:b w:val="0"/>
+          <w:bCs w:val="0"/>
+          <w:sz w:val="26"/>
+          <w:szCs w:val="26"/>
+          <w:lang w:val="vi-VN"/>
+        </w:rPr>
+        <w:t>File tree bin có cấu trúc như sau ở mỗi dòng:</w:t>
+      </w:r>
+    </w:p>
+    <w:p>
+      <w:pPr>
+        <w:pStyle w:val="4"/>
+        <w:keepNext w:val="0"/>
+        <w:keepLines w:val="0"/>
+        <w:widowControl/>
+        <w:numPr>
+          <w:ilvl w:val="0"/>
+          <w:numId w:val="0"/>
+        </w:numPr>
+        <w:suppressLineNumbers w:val="0"/>
+        <w:spacing w:before="0" w:beforeAutospacing="1" w:after="0" w:afterAutospacing="1"/>
+        <w:ind w:left="420" w:leftChars="0" w:right="0" w:rightChars="0"/>
+        <w:rPr>
+          <w:rFonts w:hint="default" w:ascii="Arial" w:hAnsi="Arial"/>
+          <w:b/>
+          <w:bCs/>
+          <w:sz w:val="26"/>
+          <w:szCs w:val="26"/>
+          <w:lang w:val="vi-VN"/>
+        </w:rPr>
+      </w:pPr>
+      <w:r>
+        <w:rPr>
+          <w:rFonts w:hint="default" w:ascii="Arial" w:hAnsi="Arial"/>
+          <w:b/>
+          <w:bCs/>
+          <w:sz w:val="26"/>
+          <w:szCs w:val="26"/>
+          <w:lang w:val="vi-VN"/>
+        </w:rPr>
+        <w:t>node, feature, threshold, left, right, prediction</w:t>
+      </w:r>
+    </w:p>
+    <w:p>
+      <w:pPr>
+        <w:pStyle w:val="4"/>
+        <w:keepNext w:val="0"/>
+        <w:keepLines w:val="0"/>
+        <w:widowControl/>
+        <w:numPr>
+          <w:ilvl w:val="0"/>
+          <w:numId w:val="0"/>
+        </w:numPr>
+        <w:suppressLineNumbers w:val="0"/>
+        <w:spacing w:before="0" w:beforeAutospacing="1" w:after="0" w:afterAutospacing="1"/>
+        <w:ind w:left="420" w:leftChars="0" w:right="0" w:rightChars="0"/>
+        <w:rPr>
+          <w:rFonts w:hint="default" w:ascii="Arial" w:hAnsi="Arial"/>
+          <w:b/>
+          <w:bCs/>
+          <w:sz w:val="26"/>
+          <w:szCs w:val="26"/>
+          <w:lang w:val="vi-VN"/>
+        </w:rPr>
+      </w:pPr>
+      <w:r>
+        <w:rPr>
+          <w:rFonts w:hint="default" w:ascii="Arial" w:hAnsi="Arial"/>
+          <w:b/>
+          <w:bCs/>
+          <w:sz w:val="26"/>
+          <w:szCs w:val="26"/>
+          <w:lang w:val="vi-VN"/>
+        </w:rPr>
+        <w:t>2bytes,4bytes,4bytes,2bytes,2bytes,1bytes</w:t>
+      </w:r>
+    </w:p>
+    <w:p>
+      <w:pPr>
+        <w:pStyle w:val="4"/>
+        <w:keepNext w:val="0"/>
+        <w:keepLines w:val="0"/>
+        <w:widowControl/>
+        <w:numPr>
+          <w:ilvl w:val="0"/>
+          <w:numId w:val="0"/>
+        </w:numPr>
+        <w:suppressLineNumbers w:val="0"/>
+        <w:spacing w:before="0" w:beforeAutospacing="1" w:after="0" w:afterAutospacing="1"/>
+        <w:ind w:left="420" w:leftChars="0" w:right="0" w:rightChars="0"/>
+        <w:rPr>
+          <w:rFonts w:hint="default" w:ascii="Arial" w:hAnsi="Arial"/>
+          <w:b/>
+          <w:bCs/>
+          <w:sz w:val="26"/>
+          <w:szCs w:val="26"/>
+          <w:lang w:val="vi-VN" w:eastAsia="zh-CN"/>
+        </w:rPr>
+      </w:pPr>
+      <w:r>
+        <w:rPr>
+          <w:rFonts w:hint="default" w:ascii="Arial" w:hAnsi="Arial"/>
+          <w:b/>
+          <w:bCs/>
+          <w:sz w:val="26"/>
+          <w:szCs w:val="26"/>
+          <w:lang w:val="en-US" w:eastAsia="zh-CN"/>
+        </w:rPr>
+        <w:t>uint16, int32, float32, uint16, uint16</w:t>
+      </w:r>
+      <w:r>
+        <w:rPr>
+          <w:rFonts w:hint="default" w:ascii="Arial" w:hAnsi="Arial"/>
+          <w:b/>
+          <w:bCs/>
+          <w:sz w:val="26"/>
+          <w:szCs w:val="26"/>
+          <w:lang w:val="vi-VN" w:eastAsia="zh-CN"/>
+        </w:rPr>
+        <w:t xml:space="preserve">, </w:t>
+      </w:r>
+      <w:r>
+        <w:rPr>
+          <w:rFonts w:hint="default" w:ascii="Arial" w:hAnsi="Arial"/>
+          <w:b/>
+          <w:bCs/>
+          <w:sz w:val="26"/>
+          <w:szCs w:val="26"/>
+          <w:lang w:val="en-US" w:eastAsia="zh-CN"/>
+        </w:rPr>
+        <w:t>signed</w:t>
+      </w:r>
+      <w:r>
+        <w:rPr>
+          <w:rFonts w:hint="default" w:ascii="Arial" w:hAnsi="Arial"/>
+          <w:b/>
+          <w:bCs/>
+          <w:sz w:val="26"/>
+          <w:szCs w:val="26"/>
+          <w:lang w:val="vi-VN" w:eastAsia="zh-CN"/>
+        </w:rPr>
+        <w:t>Char</w:t>
+      </w:r>
+    </w:p>
+    <w:p>
+      <w:pPr>
+        <w:pStyle w:val="4"/>
+        <w:keepNext w:val="0"/>
+        <w:keepLines w:val="0"/>
+        <w:widowControl/>
+        <w:numPr>
+          <w:ilvl w:val="0"/>
+          <w:numId w:val="0"/>
+        </w:numPr>
+        <w:suppressLineNumbers w:val="0"/>
+        <w:spacing w:before="0" w:beforeAutospacing="1" w:after="0" w:afterAutospacing="1"/>
+        <w:ind w:left="420" w:leftChars="0" w:right="0" w:rightChars="0"/>
+        <w:rPr>
+          <w:rFonts w:hint="default" w:ascii="Arial" w:hAnsi="Arial"/>
+          <w:b w:val="0"/>
+          <w:bCs w:val="0"/>
+          <w:sz w:val="26"/>
+          <w:szCs w:val="26"/>
+          <w:lang w:val="vi-VN" w:eastAsia="zh-CN"/>
+        </w:rPr>
+      </w:pPr>
+    </w:p>
+    <w:p>
+      <w:pPr>
+        <w:pStyle w:val="4"/>
+        <w:keepNext w:val="0"/>
+        <w:keepLines w:val="0"/>
+        <w:widowControl/>
+        <w:numPr>
+          <w:ilvl w:val="0"/>
+          <w:numId w:val="0"/>
+        </w:numPr>
+        <w:suppressLineNumbers w:val="0"/>
+        <w:spacing w:before="0" w:beforeAutospacing="1" w:after="0" w:afterAutospacing="1"/>
+        <w:ind w:left="420" w:leftChars="0" w:right="0" w:rightChars="0"/>
+        <w:rPr>
+          <w:rFonts w:hint="default" w:ascii="Arial" w:hAnsi="Arial"/>
+          <w:b w:val="0"/>
+          <w:bCs w:val="0"/>
+          <w:sz w:val="26"/>
+          <w:szCs w:val="26"/>
+          <w:lang w:val="vi-VN" w:eastAsia="zh-CN"/>
+        </w:rPr>
+      </w:pPr>
+      <w:r>
+        <w:rPr>
+          <w:rFonts w:hint="default" w:ascii="Arial" w:hAnsi="Arial"/>
+          <w:b w:val="0"/>
+          <w:bCs w:val="0"/>
+          <w:sz w:val="26"/>
+          <w:szCs w:val="26"/>
+          <w:lang w:val="vi-VN" w:eastAsia="zh-CN"/>
+        </w:rPr>
+        <w:t>-&gt; Tuy nhiên có padding thêm 1 bytes -&gt; 16 bytes.</w:t>
+      </w:r>
+    </w:p>
+    <w:p>
+      <w:pPr>
+        <w:pStyle w:val="4"/>
+        <w:keepNext w:val="0"/>
+        <w:keepLines w:val="0"/>
+        <w:widowControl/>
+        <w:numPr>
+          <w:ilvl w:val="0"/>
+          <w:numId w:val="0"/>
+        </w:numPr>
+        <w:suppressLineNumbers w:val="0"/>
+        <w:spacing w:before="0" w:beforeAutospacing="1" w:after="0" w:afterAutospacing="1"/>
+        <w:ind w:left="420" w:leftChars="0" w:right="0" w:rightChars="0"/>
+        <w:rPr>
+          <w:rFonts w:hint="default" w:ascii="Arial" w:hAnsi="Arial"/>
+          <w:b/>
+          <w:bCs/>
+          <w:sz w:val="26"/>
+          <w:szCs w:val="26"/>
+          <w:lang w:val="vi-VN"/>
+        </w:rPr>
+      </w:pPr>
       <w:bookmarkStart w:id="0" w:name="_GoBack"/>
       <w:bookmarkEnd w:id="0"/>
-    </w:p>
-    <w:p>
-      <w:pPr>
-        <w:pStyle w:val="4"/>
-        <w:keepNext w:val="0"/>
-        <w:keepLines w:val="0"/>
-        <w:widowControl/>
-        <w:numPr>
-          <w:numId w:val="0"/>
-        </w:numPr>
-        <w:suppressLineNumbers w:val="0"/>
-        <w:spacing w:before="0" w:beforeAutospacing="1" w:after="0" w:afterAutospacing="1"/>
-        <w:ind w:left="420" w:leftChars="0" w:right="0" w:rightChars="0"/>
-        <w:rPr>
-          <w:rFonts w:hint="default" w:ascii="Arial" w:hAnsi="Arial"/>
-          <w:b w:val="0"/>
-          <w:bCs w:val="0"/>
-          <w:sz w:val="26"/>
-          <w:szCs w:val="26"/>
-          <w:lang w:val="vi-VN"/>
-        </w:rPr>
-      </w:pPr>
-      <w:r>
-        <w:rPr>
-          <w:rFonts w:hint="default" w:ascii="Arial" w:hAnsi="Arial"/>
-          <w:b w:val="0"/>
-          <w:bCs w:val="0"/>
-          <w:sz w:val="26"/>
-          <w:szCs w:val="26"/>
-          <w:lang w:val="vi-VN"/>
-        </w:rPr>
-        <w:t>Thông tin quá trình chuyển đổi:</w:t>
-      </w:r>
-    </w:p>
-    <w:p>
-      <w:pPr>
-        <w:pStyle w:val="4"/>
-        <w:keepNext w:val="0"/>
-        <w:keepLines w:val="0"/>
-        <w:widowControl/>
-        <w:numPr>
-          <w:numId w:val="0"/>
-        </w:numPr>
-        <w:suppressLineNumbers w:val="0"/>
-        <w:spacing w:before="0" w:beforeAutospacing="1" w:after="0" w:afterAutospacing="1"/>
-        <w:ind w:left="420" w:leftChars="0" w:right="0" w:rightChars="0"/>
-        <w:rPr>
-          <w:rFonts w:hint="default" w:ascii="Arial" w:hAnsi="Arial"/>
-          <w:b w:val="0"/>
-          <w:bCs w:val="0"/>
-          <w:sz w:val="24"/>
-          <w:szCs w:val="24"/>
-          <w:lang w:val="vi-VN"/>
-        </w:rPr>
-      </w:pPr>
-      <w:r>
-        <w:rPr>
-          <w:rFonts w:hint="default" w:ascii="Arial" w:hAnsi="Arial"/>
-          <w:b w:val="0"/>
-          <w:bCs w:val="0"/>
-          <w:sz w:val="24"/>
-          <w:szCs w:val="24"/>
-          <w:lang w:val="vi-VN"/>
-        </w:rPr>
-        <w:t>file: tree_0.bin includes 369 lines and each row is 16 bytes</w:t>
-      </w:r>
-    </w:p>
-    <w:p>
-      <w:pPr>
-        <w:pStyle w:val="4"/>
-        <w:keepNext w:val="0"/>
-        <w:keepLines w:val="0"/>
-        <w:widowControl/>
-        <w:numPr>
-          <w:numId w:val="0"/>
-        </w:numPr>
-        <w:suppressLineNumbers w:val="0"/>
-        <w:spacing w:before="0" w:beforeAutospacing="1" w:after="0" w:afterAutospacing="1"/>
-        <w:ind w:left="420" w:leftChars="0" w:right="0" w:rightChars="0"/>
-        <w:rPr>
-          <w:rFonts w:hint="default" w:ascii="Arial" w:hAnsi="Arial"/>
-          <w:b w:val="0"/>
-          <w:bCs w:val="0"/>
-          <w:sz w:val="24"/>
-          <w:szCs w:val="24"/>
-          <w:lang w:val="vi-VN"/>
-        </w:rPr>
-      </w:pPr>
-      <w:r>
-        <w:rPr>
-          <w:rFonts w:hint="default" w:ascii="Arial" w:hAnsi="Arial"/>
-          <w:b w:val="0"/>
-          <w:bCs w:val="0"/>
-          <w:sz w:val="24"/>
-          <w:szCs w:val="24"/>
-          <w:lang w:val="vi-VN"/>
-        </w:rPr>
-        <w:t>file: tree_1.bin includes 535 lines and each row is 16 bytes</w:t>
-      </w:r>
-    </w:p>
-    <w:p>
-      <w:pPr>
-        <w:pStyle w:val="4"/>
-        <w:keepNext w:val="0"/>
-        <w:keepLines w:val="0"/>
-        <w:widowControl/>
-        <w:numPr>
-          <w:numId w:val="0"/>
-        </w:numPr>
-        <w:suppressLineNumbers w:val="0"/>
-        <w:spacing w:before="0" w:beforeAutospacing="1" w:after="0" w:afterAutospacing="1"/>
-        <w:ind w:left="420" w:leftChars="0" w:right="0" w:rightChars="0"/>
-        <w:rPr>
-          <w:rFonts w:hint="default" w:ascii="Arial" w:hAnsi="Arial"/>
-          <w:b w:val="0"/>
-          <w:bCs w:val="0"/>
-          <w:sz w:val="24"/>
-          <w:szCs w:val="24"/>
-          <w:lang w:val="vi-VN"/>
-        </w:rPr>
-      </w:pPr>
-      <w:r>
-        <w:rPr>
-          <w:rFonts w:hint="default" w:ascii="Arial" w:hAnsi="Arial"/>
-          <w:b w:val="0"/>
-          <w:bCs w:val="0"/>
-          <w:sz w:val="24"/>
-          <w:szCs w:val="24"/>
-          <w:lang w:val="vi-VN"/>
-        </w:rPr>
-        <w:t>file: tree_2.bin includes 377 lines and each row is 16 bytes</w:t>
-      </w:r>
-    </w:p>
-    <w:p>
-      <w:pPr>
-        <w:pStyle w:val="4"/>
-        <w:keepNext w:val="0"/>
-        <w:keepLines w:val="0"/>
-        <w:widowControl/>
-        <w:numPr>
-          <w:numId w:val="0"/>
-        </w:numPr>
-        <w:suppressLineNumbers w:val="0"/>
-        <w:spacing w:before="0" w:beforeAutospacing="1" w:after="0" w:afterAutospacing="1"/>
-        <w:ind w:left="420" w:leftChars="0" w:right="0" w:rightChars="0"/>
-        <w:rPr>
-          <w:rFonts w:hint="default" w:ascii="Arial" w:hAnsi="Arial"/>
-          <w:b w:val="0"/>
-          <w:bCs w:val="0"/>
-          <w:sz w:val="24"/>
-          <w:szCs w:val="24"/>
-          <w:lang w:val="vi-VN"/>
-        </w:rPr>
-      </w:pPr>
-      <w:r>
-        <w:rPr>
-          <w:rFonts w:hint="default" w:ascii="Arial" w:hAnsi="Arial"/>
-          <w:b w:val="0"/>
-          <w:bCs w:val="0"/>
-          <w:sz w:val="24"/>
-          <w:szCs w:val="24"/>
-          <w:lang w:val="vi-VN"/>
-        </w:rPr>
-        <w:t>file: tree_3.bin includes 465 lines and each row is 16 bytes</w:t>
-      </w:r>
-    </w:p>
-    <w:p>
-      <w:pPr>
-        <w:pStyle w:val="4"/>
-        <w:keepNext w:val="0"/>
-        <w:keepLines w:val="0"/>
-        <w:widowControl/>
-        <w:numPr>
-          <w:numId w:val="0"/>
-        </w:numPr>
-        <w:suppressLineNumbers w:val="0"/>
-        <w:spacing w:before="0" w:beforeAutospacing="1" w:after="0" w:afterAutospacing="1"/>
-        <w:ind w:left="420" w:leftChars="0" w:right="0" w:rightChars="0"/>
-        <w:rPr>
-          <w:rFonts w:hint="default" w:ascii="Arial" w:hAnsi="Arial"/>
-          <w:b w:val="0"/>
-          <w:bCs w:val="0"/>
-          <w:sz w:val="24"/>
-          <w:szCs w:val="24"/>
-          <w:lang w:val="vi-VN"/>
-        </w:rPr>
-      </w:pPr>
-      <w:r>
-        <w:rPr>
-          <w:rFonts w:hint="default" w:ascii="Arial" w:hAnsi="Arial"/>
-          <w:b w:val="0"/>
-          <w:bCs w:val="0"/>
-          <w:sz w:val="24"/>
-          <w:szCs w:val="24"/>
-          <w:lang w:val="vi-VN"/>
-        </w:rPr>
-        <w:t>file: tree_4.bin includes 491 lines and each row is 16 bytes</w:t>
-      </w:r>
-    </w:p>
-    <w:p>
-      <w:pPr>
-        <w:pStyle w:val="4"/>
-        <w:keepNext w:val="0"/>
-        <w:keepLines w:val="0"/>
-        <w:widowControl/>
-        <w:numPr>
-          <w:numId w:val="0"/>
-        </w:numPr>
-        <w:suppressLineNumbers w:val="0"/>
-        <w:spacing w:before="0" w:beforeAutospacing="1" w:after="0" w:afterAutospacing="1"/>
-        <w:ind w:left="420" w:leftChars="0" w:right="0" w:rightChars="0"/>
-        <w:rPr>
-          <w:rFonts w:hint="default" w:ascii="Arial" w:hAnsi="Arial"/>
-          <w:b w:val="0"/>
-          <w:bCs w:val="0"/>
-          <w:sz w:val="24"/>
-          <w:szCs w:val="24"/>
-          <w:lang w:val="vi-VN"/>
-        </w:rPr>
-      </w:pPr>
-      <w:r>
-        <w:rPr>
-          <w:rFonts w:hint="default" w:ascii="Arial" w:hAnsi="Arial"/>
-          <w:b w:val="0"/>
-          <w:bCs w:val="0"/>
-          <w:sz w:val="24"/>
-          <w:szCs w:val="24"/>
-          <w:lang w:val="vi-VN"/>
-        </w:rPr>
-        <w:t>file: tree_5.bin includes 353 lines and each row is 16 bytes</w:t>
-      </w:r>
-    </w:p>
-    <w:p>
-      <w:pPr>
-        <w:pStyle w:val="4"/>
-        <w:keepNext w:val="0"/>
-        <w:keepLines w:val="0"/>
-        <w:widowControl/>
-        <w:numPr>
-          <w:numId w:val="0"/>
-        </w:numPr>
-        <w:suppressLineNumbers w:val="0"/>
-        <w:spacing w:before="0" w:beforeAutospacing="1" w:after="0" w:afterAutospacing="1"/>
-        <w:ind w:left="420" w:leftChars="0" w:right="0" w:rightChars="0"/>
-        <w:rPr>
-          <w:rFonts w:hint="default" w:ascii="Arial" w:hAnsi="Arial"/>
-          <w:b w:val="0"/>
-          <w:bCs w:val="0"/>
-          <w:sz w:val="24"/>
-          <w:szCs w:val="24"/>
-          <w:lang w:val="vi-VN"/>
-        </w:rPr>
-      </w:pPr>
-      <w:r>
-        <w:rPr>
-          <w:rFonts w:hint="default" w:ascii="Arial" w:hAnsi="Arial"/>
-          <w:b w:val="0"/>
-          <w:bCs w:val="0"/>
-          <w:sz w:val="24"/>
-          <w:szCs w:val="24"/>
-          <w:lang w:val="vi-VN"/>
-        </w:rPr>
-        <w:t>file: tree_6.bin includes 347 lines and each row is 16 bytes</w:t>
-      </w:r>
-    </w:p>
-    <w:p>
-      <w:pPr>
-        <w:pStyle w:val="4"/>
-        <w:keepNext w:val="0"/>
-        <w:keepLines w:val="0"/>
-        <w:widowControl/>
-        <w:numPr>
-          <w:numId w:val="0"/>
-        </w:numPr>
-        <w:suppressLineNumbers w:val="0"/>
-        <w:spacing w:before="0" w:beforeAutospacing="1" w:after="0" w:afterAutospacing="1"/>
-        <w:ind w:left="420" w:leftChars="0" w:right="0" w:rightChars="0"/>
-        <w:rPr>
-          <w:rFonts w:hint="default" w:ascii="Arial" w:hAnsi="Arial"/>
-          <w:b w:val="0"/>
-          <w:bCs w:val="0"/>
-          <w:sz w:val="24"/>
-          <w:szCs w:val="24"/>
-          <w:lang w:val="vi-VN"/>
-        </w:rPr>
-      </w:pPr>
-      <w:r>
-        <w:rPr>
-          <w:rFonts w:hint="default" w:ascii="Arial" w:hAnsi="Arial"/>
-          <w:b w:val="0"/>
-          <w:bCs w:val="0"/>
-          <w:sz w:val="24"/>
-          <w:szCs w:val="24"/>
-          <w:lang w:val="vi-VN"/>
-        </w:rPr>
-        <w:t>file: tree_7.bin includes 325 lines and each row is 16 bytes</w:t>
-      </w:r>
-    </w:p>
-    <w:p>
-      <w:pPr>
-        <w:pStyle w:val="4"/>
-        <w:keepNext w:val="0"/>
-        <w:keepLines w:val="0"/>
-        <w:widowControl/>
-        <w:numPr>
-          <w:numId w:val="0"/>
-        </w:numPr>
-        <w:suppressLineNumbers w:val="0"/>
-        <w:spacing w:before="0" w:beforeAutospacing="1" w:after="0" w:afterAutospacing="1"/>
-        <w:ind w:left="420" w:leftChars="0" w:right="0" w:rightChars="0"/>
-        <w:rPr>
-          <w:rFonts w:hint="default" w:ascii="Arial" w:hAnsi="Arial"/>
-          <w:b w:val="0"/>
-          <w:bCs w:val="0"/>
-          <w:sz w:val="24"/>
-          <w:szCs w:val="24"/>
-          <w:lang w:val="vi-VN"/>
-        </w:rPr>
-      </w:pPr>
-      <w:r>
-        <w:rPr>
-          <w:rFonts w:hint="default" w:ascii="Arial" w:hAnsi="Arial"/>
-          <w:b w:val="0"/>
-          <w:bCs w:val="0"/>
-          <w:sz w:val="24"/>
-          <w:szCs w:val="24"/>
-          <w:lang w:val="vi-VN"/>
-        </w:rPr>
-        <w:t>file: tree_8.bin includes 409 lines and each row is 16 bytes</w:t>
-      </w:r>
-    </w:p>
-    <w:p>
-      <w:pPr>
-        <w:pStyle w:val="4"/>
-        <w:keepNext w:val="0"/>
-        <w:keepLines w:val="0"/>
-        <w:widowControl/>
-        <w:numPr>
-          <w:numId w:val="0"/>
-        </w:numPr>
-        <w:suppressLineNumbers w:val="0"/>
-        <w:spacing w:before="0" w:beforeAutospacing="1" w:after="0" w:afterAutospacing="1"/>
-        <w:ind w:left="420" w:leftChars="0" w:right="0" w:rightChars="0"/>
-        <w:rPr>
-          <w:rFonts w:hint="default" w:ascii="Arial" w:hAnsi="Arial"/>
-          <w:b w:val="0"/>
-          <w:bCs w:val="0"/>
-          <w:sz w:val="24"/>
-          <w:szCs w:val="24"/>
-          <w:lang w:val="vi-VN"/>
-        </w:rPr>
-      </w:pPr>
-      <w:r>
-        <w:rPr>
-          <w:rFonts w:hint="default" w:ascii="Arial" w:hAnsi="Arial"/>
-          <w:b w:val="0"/>
-          <w:bCs w:val="0"/>
-          <w:sz w:val="24"/>
-          <w:szCs w:val="24"/>
-          <w:lang w:val="vi-VN"/>
-        </w:rPr>
-        <w:t>file: tree_9.bin includes 347 lines and each row is 16 bytes</w:t>
-      </w:r>
-    </w:p>
-    <w:p>
-      <w:pPr>
-        <w:pStyle w:val="4"/>
-        <w:keepNext w:val="0"/>
-        <w:keepLines w:val="0"/>
-        <w:widowControl/>
-        <w:numPr>
-          <w:numId w:val="0"/>
-        </w:numPr>
-        <w:suppressLineNumbers w:val="0"/>
-        <w:spacing w:before="0" w:beforeAutospacing="1" w:after="0" w:afterAutospacing="1"/>
-        <w:ind w:left="420" w:leftChars="0" w:right="0" w:rightChars="0"/>
-        <w:rPr>
-          <w:rFonts w:hint="default" w:ascii="Arial" w:hAnsi="Arial"/>
-          <w:b w:val="0"/>
-          <w:bCs w:val="0"/>
-          <w:sz w:val="24"/>
-          <w:szCs w:val="24"/>
-          <w:lang w:val="vi-VN"/>
-        </w:rPr>
-      </w:pPr>
-      <w:r>
-        <w:rPr>
-          <w:rFonts w:hint="default" w:ascii="Arial" w:hAnsi="Arial"/>
-          <w:b w:val="0"/>
-          <w:bCs w:val="0"/>
-          <w:sz w:val="24"/>
-          <w:szCs w:val="24"/>
-          <w:lang w:val="vi-VN"/>
-        </w:rPr>
-        <w:t>file: tree_10.bin includes 491 lines and each row is 16 bytes</w:t>
-      </w:r>
-    </w:p>
-    <w:p>
-      <w:pPr>
-        <w:pStyle w:val="4"/>
-        <w:keepNext w:val="0"/>
-        <w:keepLines w:val="0"/>
-        <w:widowControl/>
-        <w:numPr>
-          <w:numId w:val="0"/>
-        </w:numPr>
-        <w:suppressLineNumbers w:val="0"/>
-        <w:spacing w:before="0" w:beforeAutospacing="1" w:after="0" w:afterAutospacing="1"/>
-        <w:ind w:left="420" w:leftChars="0" w:right="0" w:rightChars="0"/>
-        <w:rPr>
-          <w:rFonts w:hint="default" w:ascii="Arial" w:hAnsi="Arial"/>
-          <w:b w:val="0"/>
-          <w:bCs w:val="0"/>
-          <w:sz w:val="24"/>
-          <w:szCs w:val="24"/>
-          <w:lang w:val="vi-VN"/>
-        </w:rPr>
-      </w:pPr>
-      <w:r>
-        <w:rPr>
-          <w:rFonts w:hint="default" w:ascii="Arial" w:hAnsi="Arial"/>
-          <w:b w:val="0"/>
-          <w:bCs w:val="0"/>
-          <w:sz w:val="24"/>
-          <w:szCs w:val="24"/>
-          <w:lang w:val="vi-VN"/>
-        </w:rPr>
-        <w:t>file: tree_11.bin includes 449 lines and each row is 16 bytes</w:t>
-      </w:r>
-    </w:p>
-    <w:p>
-      <w:pPr>
-        <w:pStyle w:val="4"/>
-        <w:keepNext w:val="0"/>
-        <w:keepLines w:val="0"/>
-        <w:widowControl/>
-        <w:numPr>
-          <w:numId w:val="0"/>
-        </w:numPr>
-        <w:suppressLineNumbers w:val="0"/>
-        <w:spacing w:before="0" w:beforeAutospacing="1" w:after="0" w:afterAutospacing="1"/>
-        <w:ind w:left="420" w:leftChars="0" w:right="0" w:rightChars="0"/>
-        <w:rPr>
-          <w:rFonts w:hint="default" w:ascii="Arial" w:hAnsi="Arial"/>
-          <w:b w:val="0"/>
-          <w:bCs w:val="0"/>
-          <w:sz w:val="24"/>
-          <w:szCs w:val="24"/>
-          <w:lang w:val="vi-VN"/>
-        </w:rPr>
-      </w:pPr>
-      <w:r>
-        <w:rPr>
-          <w:rFonts w:hint="default" w:ascii="Arial" w:hAnsi="Arial"/>
-          <w:b w:val="0"/>
-          <w:bCs w:val="0"/>
-          <w:sz w:val="24"/>
-          <w:szCs w:val="24"/>
-          <w:lang w:val="vi-VN"/>
-        </w:rPr>
-        <w:t>file: tree_12.bin includes 501 lines and each row is 16 bytes</w:t>
-      </w:r>
-    </w:p>
-    <w:p>
-      <w:pPr>
-        <w:pStyle w:val="4"/>
-        <w:keepNext w:val="0"/>
-        <w:keepLines w:val="0"/>
-        <w:widowControl/>
-        <w:numPr>
-          <w:numId w:val="0"/>
-        </w:numPr>
-        <w:suppressLineNumbers w:val="0"/>
-        <w:spacing w:before="0" w:beforeAutospacing="1" w:after="0" w:afterAutospacing="1"/>
-        <w:ind w:left="420" w:leftChars="0" w:right="0" w:rightChars="0"/>
-        <w:rPr>
-          <w:rFonts w:hint="default" w:ascii="Arial" w:hAnsi="Arial"/>
-          <w:b w:val="0"/>
-          <w:bCs w:val="0"/>
-          <w:sz w:val="24"/>
-          <w:szCs w:val="24"/>
-          <w:lang w:val="vi-VN"/>
-        </w:rPr>
-      </w:pPr>
-      <w:r>
-        <w:rPr>
-          <w:rFonts w:hint="default" w:ascii="Arial" w:hAnsi="Arial"/>
-          <w:b w:val="0"/>
-          <w:bCs w:val="0"/>
-          <w:sz w:val="24"/>
-          <w:szCs w:val="24"/>
-          <w:lang w:val="vi-VN"/>
-        </w:rPr>
-        <w:t>file: tree_13.bin includes 433 lines and each row is 16 bytes</w:t>
-      </w:r>
-    </w:p>
-    <w:p>
-      <w:pPr>
-        <w:pStyle w:val="4"/>
-        <w:keepNext w:val="0"/>
-        <w:keepLines w:val="0"/>
-        <w:widowControl/>
-        <w:numPr>
-          <w:numId w:val="0"/>
-        </w:numPr>
-        <w:suppressLineNumbers w:val="0"/>
-        <w:spacing w:before="0" w:beforeAutospacing="1" w:after="0" w:afterAutospacing="1"/>
-        <w:ind w:left="420" w:leftChars="0" w:right="0" w:rightChars="0"/>
-        <w:rPr>
-          <w:rFonts w:hint="default" w:ascii="Arial" w:hAnsi="Arial"/>
-          <w:b w:val="0"/>
-          <w:bCs w:val="0"/>
-          <w:sz w:val="24"/>
-          <w:szCs w:val="24"/>
-          <w:lang w:val="vi-VN"/>
-        </w:rPr>
-      </w:pPr>
-      <w:r>
-        <w:rPr>
-          <w:rFonts w:hint="default" w:ascii="Arial" w:hAnsi="Arial"/>
-          <w:b w:val="0"/>
-          <w:bCs w:val="0"/>
-          <w:sz w:val="24"/>
-          <w:szCs w:val="24"/>
-          <w:lang w:val="vi-VN"/>
-        </w:rPr>
-        <w:t>file: tree_14.bin includes 309 lines and each row is 16 bytes</w:t>
-      </w:r>
-    </w:p>
-    <w:p>
-      <w:pPr>
-        <w:pStyle w:val="4"/>
-        <w:keepNext w:val="0"/>
-        <w:keepLines w:val="0"/>
-        <w:widowControl/>
-        <w:numPr>
-          <w:numId w:val="0"/>
-        </w:numPr>
-        <w:suppressLineNumbers w:val="0"/>
-        <w:spacing w:before="0" w:beforeAutospacing="1" w:after="0" w:afterAutospacing="1"/>
-        <w:ind w:left="420" w:leftChars="0" w:right="0" w:rightChars="0"/>
-        <w:rPr>
-          <w:rFonts w:hint="default" w:ascii="Arial" w:hAnsi="Arial"/>
-          <w:b w:val="0"/>
-          <w:bCs w:val="0"/>
-          <w:sz w:val="24"/>
-          <w:szCs w:val="24"/>
-          <w:lang w:val="vi-VN"/>
-        </w:rPr>
-      </w:pPr>
-      <w:r>
-        <w:rPr>
-          <w:rFonts w:hint="default" w:ascii="Arial" w:hAnsi="Arial"/>
-          <w:b w:val="0"/>
-          <w:bCs w:val="0"/>
-          <w:sz w:val="24"/>
-          <w:szCs w:val="24"/>
-          <w:lang w:val="vi-VN"/>
-        </w:rPr>
-        <w:t>file: tree_15.bin includes 323 lines and each row is 16 bytes</w:t>
-      </w:r>
-    </w:p>
-    <w:p>
-      <w:pPr>
-        <w:pStyle w:val="4"/>
-        <w:keepNext w:val="0"/>
-        <w:keepLines w:val="0"/>
-        <w:widowControl/>
-        <w:numPr>
-          <w:numId w:val="0"/>
-        </w:numPr>
-        <w:suppressLineNumbers w:val="0"/>
-        <w:spacing w:before="0" w:beforeAutospacing="1" w:after="0" w:afterAutospacing="1"/>
-        <w:ind w:left="420" w:leftChars="0" w:right="0" w:rightChars="0"/>
-        <w:rPr>
-          <w:rFonts w:hint="default" w:ascii="Arial" w:hAnsi="Arial"/>
-          <w:b w:val="0"/>
-          <w:bCs w:val="0"/>
-          <w:sz w:val="24"/>
-          <w:szCs w:val="24"/>
-          <w:lang w:val="vi-VN"/>
-        </w:rPr>
-      </w:pPr>
-      <w:r>
-        <w:rPr>
-          <w:rFonts w:hint="default" w:ascii="Arial" w:hAnsi="Arial"/>
-          <w:b w:val="0"/>
-          <w:bCs w:val="0"/>
-          <w:sz w:val="24"/>
-          <w:szCs w:val="24"/>
-          <w:lang w:val="vi-VN"/>
-        </w:rPr>
-        <w:t>file: tree_16.bin includes 521 lines and each row is 16 bytes</w:t>
-      </w:r>
-    </w:p>
-    <w:p>
-      <w:pPr>
-        <w:pStyle w:val="4"/>
-        <w:keepNext w:val="0"/>
-        <w:keepLines w:val="0"/>
-        <w:widowControl/>
-        <w:numPr>
-          <w:numId w:val="0"/>
-        </w:numPr>
-        <w:suppressLineNumbers w:val="0"/>
-        <w:spacing w:before="0" w:beforeAutospacing="1" w:after="0" w:afterAutospacing="1"/>
-        <w:ind w:left="420" w:leftChars="0" w:right="0" w:rightChars="0"/>
-        <w:rPr>
-          <w:rFonts w:hint="default" w:ascii="Arial" w:hAnsi="Arial"/>
-          <w:b w:val="0"/>
-          <w:bCs w:val="0"/>
-          <w:sz w:val="24"/>
-          <w:szCs w:val="24"/>
-          <w:lang w:val="vi-VN"/>
-        </w:rPr>
-      </w:pPr>
-      <w:r>
-        <w:rPr>
-          <w:rFonts w:hint="default" w:ascii="Arial" w:hAnsi="Arial"/>
-          <w:b w:val="0"/>
-          <w:bCs w:val="0"/>
-          <w:sz w:val="24"/>
-          <w:szCs w:val="24"/>
-          <w:lang w:val="vi-VN"/>
-        </w:rPr>
-        <w:t>file: tree_17.bin includes 333 lines and each row is 16 bytes</w:t>
-      </w:r>
-    </w:p>
-    <w:p>
-      <w:pPr>
-        <w:pStyle w:val="4"/>
-        <w:keepNext w:val="0"/>
-        <w:keepLines w:val="0"/>
-        <w:widowControl/>
-        <w:numPr>
-          <w:numId w:val="0"/>
-        </w:numPr>
-        <w:suppressLineNumbers w:val="0"/>
-        <w:spacing w:before="0" w:beforeAutospacing="1" w:after="0" w:afterAutospacing="1"/>
-        <w:ind w:left="420" w:leftChars="0" w:right="0" w:rightChars="0"/>
-        <w:rPr>
-          <w:rFonts w:hint="default" w:ascii="Arial" w:hAnsi="Arial"/>
-          <w:b w:val="0"/>
-          <w:bCs w:val="0"/>
-          <w:sz w:val="24"/>
-          <w:szCs w:val="24"/>
-          <w:lang w:val="vi-VN"/>
-        </w:rPr>
-      </w:pPr>
-      <w:r>
-        <w:rPr>
-          <w:rFonts w:hint="default" w:ascii="Arial" w:hAnsi="Arial"/>
-          <w:b w:val="0"/>
-          <w:bCs w:val="0"/>
-          <w:sz w:val="24"/>
-          <w:szCs w:val="24"/>
-          <w:lang w:val="vi-VN"/>
-        </w:rPr>
-        <w:t>file: tree_18.bin includes 341 lines and each row is 16 bytes</w:t>
-      </w:r>
-    </w:p>
-    <w:p>
-      <w:pPr>
-        <w:pStyle w:val="4"/>
-        <w:keepNext w:val="0"/>
-        <w:keepLines w:val="0"/>
-        <w:widowControl/>
-        <w:numPr>
-          <w:numId w:val="0"/>
-        </w:numPr>
-        <w:suppressLineNumbers w:val="0"/>
-        <w:spacing w:before="0" w:beforeAutospacing="1" w:after="0" w:afterAutospacing="1"/>
-        <w:ind w:left="420" w:leftChars="0" w:right="0" w:rightChars="0"/>
-        <w:rPr>
-          <w:rFonts w:hint="default" w:ascii="Arial" w:hAnsi="Arial"/>
-          <w:b w:val="0"/>
-          <w:bCs w:val="0"/>
-          <w:sz w:val="24"/>
-          <w:szCs w:val="24"/>
-          <w:lang w:val="vi-VN"/>
-        </w:rPr>
-      </w:pPr>
-      <w:r>
-        <w:rPr>
-          <w:rFonts w:hint="default" w:ascii="Arial" w:hAnsi="Arial"/>
-          <w:b w:val="0"/>
-          <w:bCs w:val="0"/>
-          <w:sz w:val="24"/>
-          <w:szCs w:val="24"/>
-          <w:lang w:val="vi-VN"/>
-        </w:rPr>
-        <w:t>file: tree_19.bin includes 519 lines and each row is 16 bytes</w:t>
-      </w:r>
-    </w:p>
-    <w:p>
-      <w:pPr>
-        <w:pStyle w:val="4"/>
-        <w:keepNext w:val="0"/>
-        <w:keepLines w:val="0"/>
-        <w:widowControl/>
-        <w:numPr>
-          <w:numId w:val="0"/>
-        </w:numPr>
-        <w:suppressLineNumbers w:val="0"/>
-        <w:spacing w:before="0" w:beforeAutospacing="1" w:after="0" w:afterAutospacing="1"/>
-        <w:ind w:left="420" w:leftChars="0" w:right="0" w:rightChars="0"/>
-        <w:rPr>
-          <w:rFonts w:hint="default" w:ascii="Arial" w:hAnsi="Arial"/>
-          <w:b w:val="0"/>
-          <w:bCs w:val="0"/>
-          <w:sz w:val="26"/>
-          <w:szCs w:val="26"/>
-          <w:lang w:val="vi-VN"/>
-        </w:rPr>
-      </w:pPr>
-      <w:r>
-        <w:rPr>
-          <w:rFonts w:hint="default" w:ascii="Arial" w:hAnsi="Arial"/>
-          <w:b w:val="0"/>
-          <w:bCs w:val="0"/>
-          <w:sz w:val="24"/>
-          <w:szCs w:val="24"/>
-          <w:lang w:val="vi-VN"/>
-        </w:rPr>
-        <w:t>file: tree_20.bin includes 363 lines and each row is 16 bytes</w:t>
-      </w:r>
-    </w:p>
-    <w:p>
-      <w:pPr>
-        <w:rPr>
-          <w:rFonts w:hint="default" w:ascii="Arial" w:hAnsi="Arial"/>
-          <w:b w:val="0"/>
-          <w:bCs w:val="0"/>
-          <w:sz w:val="26"/>
-          <w:szCs w:val="26"/>
-          <w:lang w:val="vi-VN"/>
-        </w:rPr>
-      </w:pPr>
-      <w:r>
-        <w:rPr>
-          <w:rFonts w:hint="default" w:ascii="Arial" w:hAnsi="Arial"/>
-          <w:b w:val="0"/>
-          <w:bCs w:val="0"/>
-          <w:sz w:val="26"/>
-          <w:szCs w:val="26"/>
-          <w:lang w:val="vi-VN"/>
-        </w:rPr>
-        <w:br w:type="page"/>
-      </w:r>
-    </w:p>
-    <w:p>
-      <w:pPr>
-        <w:pStyle w:val="4"/>
-        <w:keepNext w:val="0"/>
-        <w:keepLines w:val="0"/>
-        <w:widowControl/>
-        <w:numPr>
-          <w:numId w:val="0"/>
-        </w:numPr>
-        <w:suppressLineNumbers w:val="0"/>
-        <w:spacing w:before="0" w:beforeAutospacing="1" w:after="0" w:afterAutospacing="1"/>
-        <w:ind w:left="420" w:leftChars="0" w:right="0" w:rightChars="0"/>
-        <w:rPr>
-          <w:rFonts w:hint="default" w:ascii="Arial" w:hAnsi="Arial"/>
-          <w:b w:val="0"/>
-          <w:bCs w:val="0"/>
-          <w:sz w:val="26"/>
-          <w:szCs w:val="26"/>
-          <w:lang w:val="vi-VN"/>
-        </w:rPr>
-      </w:pPr>
-      <w:r>
-        <w:rPr>
-          <w:rFonts w:hint="default" w:ascii="Arial" w:hAnsi="Arial"/>
-          <w:b w:val="0"/>
-          <w:bCs w:val="0"/>
-          <w:sz w:val="26"/>
-          <w:szCs w:val="26"/>
-          <w:lang w:val="vi-VN"/>
-        </w:rPr>
-        <w:t>File tree bin có cấu trúc như sau ở mỗi dòng:</w:t>
-      </w:r>
-    </w:p>
-    <w:p>
-      <w:pPr>
-        <w:pStyle w:val="4"/>
-        <w:keepNext w:val="0"/>
-        <w:keepLines w:val="0"/>
-        <w:widowControl/>
-        <w:numPr>
-          <w:ilvl w:val="0"/>
-          <w:numId w:val="0"/>
-        </w:numPr>
-        <w:suppressLineNumbers w:val="0"/>
-        <w:spacing w:before="0" w:beforeAutospacing="1" w:after="0" w:afterAutospacing="1"/>
-        <w:ind w:left="420" w:leftChars="0" w:right="0" w:rightChars="0"/>
-        <w:rPr>
-          <w:rFonts w:hint="default" w:ascii="Arial" w:hAnsi="Arial"/>
-          <w:b/>
-          <w:bCs/>
-          <w:sz w:val="26"/>
-          <w:szCs w:val="26"/>
-          <w:lang w:val="vi-VN"/>
-        </w:rPr>
-      </w:pPr>
-      <w:r>
-        <w:rPr>
-          <w:rFonts w:hint="default" w:ascii="Arial" w:hAnsi="Arial"/>
-          <w:b/>
-          <w:bCs/>
-          <w:sz w:val="26"/>
-          <w:szCs w:val="26"/>
-          <w:lang w:val="vi-VN"/>
-        </w:rPr>
-        <w:t>node, f</w:t>
-      </w:r>
-      <w:r>
-        <w:rPr>
-          <w:rFonts w:hint="default" w:ascii="Arial" w:hAnsi="Arial"/>
-          <w:b/>
-          <w:bCs/>
-          <w:sz w:val="26"/>
-          <w:szCs w:val="26"/>
-          <w:lang w:val="vi-VN"/>
-        </w:rPr>
-        <w:t>eature, threshold, left, right, prediction</w:t>
-      </w:r>
-    </w:p>
-    <w:p>
-      <w:pPr>
-        <w:pStyle w:val="4"/>
-        <w:keepNext w:val="0"/>
-        <w:keepLines w:val="0"/>
-        <w:widowControl/>
-        <w:numPr>
-          <w:ilvl w:val="0"/>
-          <w:numId w:val="0"/>
-        </w:numPr>
-        <w:suppressLineNumbers w:val="0"/>
-        <w:spacing w:before="0" w:beforeAutospacing="1" w:after="0" w:afterAutospacing="1"/>
-        <w:ind w:left="420" w:leftChars="0" w:right="0" w:rightChars="0"/>
-        <w:rPr>
-          <w:rFonts w:hint="default" w:ascii="Arial" w:hAnsi="Arial"/>
-          <w:b/>
-          <w:bCs/>
-          <w:sz w:val="26"/>
-          <w:szCs w:val="26"/>
-          <w:lang w:val="vi-VN"/>
-        </w:rPr>
-      </w:pPr>
-      <w:r>
-        <w:rPr>
-          <w:rFonts w:hint="default" w:ascii="Arial" w:hAnsi="Arial"/>
-          <w:b/>
-          <w:bCs/>
-          <w:sz w:val="26"/>
-          <w:szCs w:val="26"/>
-          <w:lang w:val="vi-VN"/>
-        </w:rPr>
-        <w:t>2bytes,4bytes,4bytes,2bytes,2bytes,1bytes</w:t>
-      </w:r>
-    </w:p>
-    <w:p>
-      <w:pPr>
-        <w:pStyle w:val="4"/>
-        <w:keepNext w:val="0"/>
-        <w:keepLines w:val="0"/>
-        <w:widowControl/>
-        <w:numPr>
-          <w:ilvl w:val="0"/>
-          <w:numId w:val="0"/>
-        </w:numPr>
-        <w:suppressLineNumbers w:val="0"/>
-        <w:spacing w:before="0" w:beforeAutospacing="1" w:after="0" w:afterAutospacing="1"/>
-        <w:ind w:left="420" w:leftChars="0" w:right="0" w:rightChars="0"/>
-        <w:rPr>
-          <w:rFonts w:hint="default" w:ascii="Arial" w:hAnsi="Arial"/>
-          <w:b/>
-          <w:bCs/>
-          <w:sz w:val="26"/>
-          <w:szCs w:val="26"/>
-          <w:lang w:val="vi-VN" w:eastAsia="zh-CN"/>
-        </w:rPr>
-      </w:pPr>
-      <w:r>
-        <w:rPr>
-          <w:rFonts w:hint="default" w:ascii="Arial" w:hAnsi="Arial"/>
-          <w:b/>
-          <w:bCs/>
-          <w:sz w:val="26"/>
-          <w:szCs w:val="26"/>
-          <w:lang w:val="en-US" w:eastAsia="zh-CN"/>
-        </w:rPr>
-        <w:t>uint16, int32, float32, uint16, uint16</w:t>
-      </w:r>
-      <w:r>
-        <w:rPr>
-          <w:rFonts w:hint="default" w:ascii="Arial" w:hAnsi="Arial"/>
-          <w:b/>
-          <w:bCs/>
-          <w:sz w:val="26"/>
-          <w:szCs w:val="26"/>
-          <w:lang w:val="vi-VN" w:eastAsia="zh-CN"/>
-        </w:rPr>
-        <w:t xml:space="preserve">, </w:t>
-      </w:r>
-      <w:r>
-        <w:rPr>
-          <w:rFonts w:hint="default" w:ascii="Arial" w:hAnsi="Arial"/>
-          <w:b/>
-          <w:bCs/>
-          <w:sz w:val="26"/>
-          <w:szCs w:val="26"/>
-          <w:lang w:val="en-US" w:eastAsia="zh-CN"/>
-        </w:rPr>
-        <w:t>signed</w:t>
-      </w:r>
-      <w:r>
-        <w:rPr>
-          <w:rFonts w:hint="default" w:ascii="Arial" w:hAnsi="Arial"/>
-          <w:b/>
-          <w:bCs/>
-          <w:sz w:val="26"/>
-          <w:szCs w:val="26"/>
-          <w:lang w:val="vi-VN" w:eastAsia="zh-CN"/>
-        </w:rPr>
-        <w:t>Char</w:t>
-      </w:r>
-    </w:p>
-    <w:p>
-      <w:pPr>
-        <w:pStyle w:val="4"/>
-        <w:keepNext w:val="0"/>
-        <w:keepLines w:val="0"/>
-        <w:widowControl/>
-        <w:numPr>
-          <w:ilvl w:val="0"/>
-          <w:numId w:val="0"/>
-        </w:numPr>
-        <w:suppressLineNumbers w:val="0"/>
-        <w:spacing w:before="0" w:beforeAutospacing="1" w:after="0" w:afterAutospacing="1"/>
-        <w:ind w:left="420" w:leftChars="0" w:right="0" w:rightChars="0"/>
-        <w:rPr>
-          <w:rFonts w:hint="default" w:ascii="Arial" w:hAnsi="Arial"/>
-          <w:b/>
-          <w:bCs/>
-          <w:sz w:val="26"/>
-          <w:szCs w:val="26"/>
-          <w:lang w:val="vi-VN"/>
-        </w:rPr>
-      </w:pPr>
     </w:p>
     <w:sectPr>
       <w:pgSz w:w="11906" w:h="16838"/>

</xml_diff>